<commit_message>
Added Android emulator in the documentation
</commit_message>
<xml_diff>
--- a/doc/Guide - Bluetooth LE Sniffing.docx
+++ b/doc/Guide - Bluetooth LE Sniffing.docx
@@ -3472,61 +3472,27 @@
       </w:pPr>
       <w:r>
         <w:tab/>
-        <w:t xml:space="preserve">D’abord, connectez la prise au portable en utilisant l’appli. Puis, Dans la liste </w:t>
-      </w:r>
-      <w:proofErr w:type="spellStart"/>
-      <w:r>
-        <w:rPr>
-          <w:i/>
-        </w:rPr>
-        <w:t>Device</w:t>
-      </w:r>
-      <w:proofErr w:type="spellEnd"/>
-      <w:r>
-        <w:t xml:space="preserve"> sélectionnez </w:t>
-      </w:r>
-      <w:r>
-        <w:rPr>
-          <w:i/>
-        </w:rPr>
-        <w:t>« </w:t>
-      </w:r>
-      <w:proofErr w:type="spellStart"/>
-      <w:r>
-        <w:rPr>
-          <w:i/>
-        </w:rPr>
-        <w:t>Voltcraft</w:t>
-      </w:r>
-      <w:proofErr w:type="spellEnd"/>
-      <w:r>
-        <w:rPr>
-          <w:i/>
-        </w:rPr>
-        <w:t xml:space="preserve"> … </w:t>
-      </w:r>
-      <w:proofErr w:type="gramStart"/>
-      <w:r>
-        <w:rPr>
-          <w:i/>
-        </w:rPr>
-        <w:t>»</w:t>
-      </w:r>
-      <w:r>
-        <w:t xml:space="preserve"> ,</w:t>
-      </w:r>
-      <w:proofErr w:type="gramEnd"/>
-      <w:r>
-        <w:t xml:space="preserve"> si il n’apparaît pas, fermez l’appli sur le portable et faites </w:t>
-      </w:r>
-      <w:r>
-        <w:rPr>
-          <w:i/>
-        </w:rPr>
-        <w:t>Rafraichir</w:t>
-      </w:r>
-      <w:r>
-        <w:t xml:space="preserve"> et après réouvrez l’appli, répétez cela jusqu’à ce que le dispositif soit affiché dans la liste.</w:t>
+        <w:t>D’abord, connectez la prise au portable en utilisant l’appli</w:t>
+      </w:r>
+      <w:r>
+        <w:t xml:space="preserve"> </w:t>
+      </w:r>
+      <w:proofErr w:type="spellStart"/>
+      <w:r>
+        <w:t>Voltcr</w:t>
+      </w:r>
+      <w:r>
+        <w:t>a</w:t>
+      </w:r>
+      <w:r>
+        <w:t>ft</w:t>
+      </w:r>
+      <w:proofErr w:type="spellEnd"/>
+      <w:r>
+        <w:t xml:space="preserve"> SEM6000 pour Android/Apple</w:t>
+      </w:r>
+      <w:r>
+        <w:t xml:space="preserve">. </w:t>
       </w:r>
     </w:p>
     <w:p>
@@ -3539,10 +3505,10 @@
         </w:rPr>
         <w:lastRenderedPageBreak/>
         <w:drawing>
-          <wp:inline distT="0" distB="0" distL="0" distR="0" wp14:anchorId="5846D427" wp14:editId="2877C101">
-            <wp:extent cx="4902964" cy="2579569"/>
-            <wp:effectExtent l="0" t="0" r="0" b="0"/>
-            <wp:docPr id="20" name="Image 20"/>
+          <wp:inline distT="0" distB="0" distL="0" distR="0" wp14:anchorId="3EA24F84" wp14:editId="6642465F">
+            <wp:extent cx="2771960" cy="3578689"/>
+            <wp:effectExtent l="0" t="0" r="0" b="3175"/>
+            <wp:docPr id="13" name="Image 13"/>
             <wp:cNvGraphicFramePr>
               <a:graphicFrameLocks xmlns:a="http://schemas.openxmlformats.org/drawingml/2006/main" noChangeAspect="1"/>
             </wp:cNvGraphicFramePr>
@@ -3562,7 +3528,7 @@
                   <pic:spPr>
                     <a:xfrm>
                       <a:off x="0" y="0"/>
-                      <a:ext cx="4934932" cy="2596388"/>
+                      <a:ext cx="2789516" cy="3601355"/>
                     </a:xfrm>
                     <a:prstGeom prst="rect">
                       <a:avLst/>
@@ -3577,53 +3543,65 @@
     </w:p>
     <w:p>
       <w:pPr>
+        <w:ind w:firstLine="708"/>
         <w:jc w:val="both"/>
       </w:pPr>
       <w:r>
-        <w:tab/>
-        <w:t xml:space="preserve">Une fois que le dispositif a été sélectionnez dans la liste, vous verrez plusieurs paquets du type </w:t>
-      </w:r>
+        <w:t xml:space="preserve">Puis, Dans la liste </w:t>
+      </w:r>
+      <w:proofErr w:type="spellStart"/>
       <w:r>
         <w:rPr>
           <w:i/>
         </w:rPr>
-        <w:t>LE LL</w:t>
-      </w:r>
-      <w:r>
-        <w:t xml:space="preserve"> que sont les des paquets d</w:t>
-      </w:r>
-      <w:r>
-        <w:t>’</w:t>
-      </w:r>
-      <w:r>
-        <w:t>avertissement</w:t>
-      </w:r>
-      <w:r>
-        <w:t xml:space="preserve"> émis par la prise mais qui ne contiennent pas les valeurs de consommation cherchées.</w:t>
-      </w:r>
-    </w:p>
-    <w:p>
-      <w:pPr>
-        <w:jc w:val="both"/>
-      </w:pPr>
-      <w:r>
-        <w:tab/>
-        <w:t xml:space="preserve">Les paquets qui contiennent ces valeurs sont du type </w:t>
+        <w:t>Device</w:t>
+      </w:r>
+      <w:proofErr w:type="spellEnd"/>
+      <w:r>
+        <w:t xml:space="preserve"> sélectionnez </w:t>
       </w:r>
       <w:r>
         <w:rPr>
           <w:i/>
         </w:rPr>
-        <w:t>ATT</w:t>
-      </w:r>
-      <w:r>
-        <w:t xml:space="preserve">, </w:t>
-      </w:r>
-      <w:r>
-        <w:t>s’ils</w:t>
-      </w:r>
-      <w:r>
-        <w:t xml:space="preserve"> ne sont pas présents dans la liste, fermez l’appli sur le portable et le réouvrez, répétez cela jusqu’à voir les paquets dans la liste.</w:t>
+        <w:t>« </w:t>
+      </w:r>
+      <w:proofErr w:type="spellStart"/>
+      <w:r>
+        <w:rPr>
+          <w:i/>
+        </w:rPr>
+        <w:t>Voltcraft</w:t>
+      </w:r>
+      <w:proofErr w:type="spellEnd"/>
+      <w:r>
+        <w:rPr>
+          <w:i/>
+        </w:rPr>
+        <w:t xml:space="preserve"> … </w:t>
+      </w:r>
+      <w:proofErr w:type="gramStart"/>
+      <w:r>
+        <w:rPr>
+          <w:i/>
+        </w:rPr>
+        <w:t>»</w:t>
+      </w:r>
+      <w:r>
+        <w:t xml:space="preserve"> ,</w:t>
+      </w:r>
+      <w:proofErr w:type="gramEnd"/>
+      <w:r>
+        <w:t xml:space="preserve"> si il n’apparaît pas, fermez l’appli sur le portable et faites </w:t>
+      </w:r>
+      <w:r>
+        <w:rPr>
+          <w:i/>
+        </w:rPr>
+        <w:t>Rafraichir</w:t>
+      </w:r>
+      <w:r>
+        <w:t xml:space="preserve"> et après réouvrez l’appli, répétez cela jusqu’à ce que le dispositif soit affiché dans la liste.</w:t>
       </w:r>
     </w:p>
     <w:p>
@@ -3635,10 +3613,10 @@
           <w:noProof/>
         </w:rPr>
         <w:drawing>
-          <wp:inline distT="0" distB="0" distL="0" distR="0" wp14:anchorId="00C7F399" wp14:editId="1BC79F24">
-            <wp:extent cx="5760720" cy="1697990"/>
+          <wp:inline distT="0" distB="0" distL="0" distR="0" wp14:anchorId="5846D427" wp14:editId="2877C101">
+            <wp:extent cx="4902964" cy="2579569"/>
             <wp:effectExtent l="0" t="0" r="0" b="0"/>
-            <wp:docPr id="21" name="Image 21"/>
+            <wp:docPr id="20" name="Image 20"/>
             <wp:cNvGraphicFramePr>
               <a:graphicFrameLocks xmlns:a="http://schemas.openxmlformats.org/drawingml/2006/main" noChangeAspect="1"/>
             </wp:cNvGraphicFramePr>
@@ -3658,7 +3636,7 @@
                   <pic:spPr>
                     <a:xfrm>
                       <a:off x="0" y="0"/>
-                      <a:ext cx="5760720" cy="1697990"/>
+                      <a:ext cx="4934932" cy="2596388"/>
                     </a:xfrm>
                     <a:prstGeom prst="rect">
                       <a:avLst/>
@@ -3672,86 +3650,54 @@
       </w:r>
     </w:p>
     <w:p>
+      <w:pPr>
+        <w:jc w:val="both"/>
+      </w:pPr>
       <w:r>
         <w:tab/>
-        <w:t xml:space="preserve">Le paquet </w:t>
-      </w:r>
-      <w:proofErr w:type="spellStart"/>
+        <w:t xml:space="preserve">Une fois que le dispositif a été sélectionnez dans la liste, vous verrez plusieurs paquets du type </w:t>
+      </w:r>
       <w:r>
         <w:rPr>
           <w:i/>
         </w:rPr>
-        <w:t>Rcvd</w:t>
-      </w:r>
-      <w:proofErr w:type="spellEnd"/>
+        <w:t>LE LL</w:t>
+      </w:r>
+      <w:r>
+        <w:t xml:space="preserve"> que sont les des paquets d</w:t>
+      </w:r>
+      <w:r>
+        <w:t>’</w:t>
+      </w:r>
+      <w:r>
+        <w:t>avertissement</w:t>
+      </w:r>
+      <w:r>
+        <w:t xml:space="preserve"> émis par la prise mais qui ne contiennent pas les valeurs de consommation cherchées.</w:t>
+      </w:r>
+    </w:p>
+    <w:p>
+      <w:pPr>
+        <w:jc w:val="both"/>
+      </w:pPr>
+      <w:r>
+        <w:tab/>
+        <w:t xml:space="preserve">Les paquets qui contiennent ces valeurs sont du type </w:t>
+      </w:r>
       <w:r>
         <w:rPr>
           <w:i/>
         </w:rPr>
-        <w:t xml:space="preserve"> </w:t>
-      </w:r>
-      <w:proofErr w:type="spellStart"/>
-      <w:r>
-        <w:rPr>
-          <w:i/>
-        </w:rPr>
-        <w:t>Handle</w:t>
-      </w:r>
-      <w:proofErr w:type="spellEnd"/>
-      <w:r>
-        <w:rPr>
-          <w:i/>
-        </w:rPr>
-        <w:t xml:space="preserve"> Value Notification</w:t>
-      </w:r>
-      <w:r>
-        <w:rPr>
-          <w:i/>
-        </w:rPr>
+        <w:t>ATT</w:t>
+      </w:r>
+      <w:r>
         <w:t xml:space="preserve">, </w:t>
       </w:r>
-      <w:proofErr w:type="spellStart"/>
-      <w:r>
-        <w:rPr>
-          <w:i/>
-        </w:rPr>
-        <w:t>Handle</w:t>
-      </w:r>
-      <w:proofErr w:type="spellEnd"/>
-      <w:r>
-        <w:rPr>
-          <w:i/>
-        </w:rPr>
-        <w:t xml:space="preserve"> 0x0014</w:t>
-      </w:r>
-      <w:r>
-        <w:t xml:space="preserve"> contient les valeurs de consommation en format Hexadécimal.</w:t>
-      </w:r>
-    </w:p>
-    <w:p>
-      <w:r>
-        <w:tab/>
-        <w:t xml:space="preserve">(Optionnel) Appliquer le filtre </w:t>
-      </w:r>
-      <w:proofErr w:type="spellStart"/>
-      <w:r>
-        <w:rPr>
-          <w:i/>
-        </w:rPr>
-        <w:t>btatt</w:t>
-      </w:r>
-      <w:proofErr w:type="spellEnd"/>
-      <w:r>
-        <w:t xml:space="preserve"> pour n’afficher que les paquets </w:t>
-      </w:r>
-      <w:r>
-        <w:rPr>
-          <w:i/>
-        </w:rPr>
-        <w:t>ATT</w:t>
-      </w:r>
-      <w:r>
-        <w:t xml:space="preserve"> dans la liste.</w:t>
+      <w:r>
+        <w:t>s’ils</w:t>
+      </w:r>
+      <w:r>
+        <w:t xml:space="preserve"> ne sont pas présents dans la liste, fermez l’appli sur le portable et le réouvrez, répétez cela jusqu’à voir les paquets dans la liste.</w:t>
       </w:r>
     </w:p>
     <w:p>
@@ -3762,11 +3708,12 @@
         <w:rPr>
           <w:noProof/>
         </w:rPr>
+        <w:lastRenderedPageBreak/>
         <w:drawing>
-          <wp:inline distT="0" distB="0" distL="0" distR="0" wp14:anchorId="3E7B07D0" wp14:editId="5CA26E3C">
-            <wp:extent cx="4566772" cy="1461683"/>
-            <wp:effectExtent l="0" t="0" r="5715" b="5715"/>
-            <wp:docPr id="22" name="Image 22"/>
+          <wp:inline distT="0" distB="0" distL="0" distR="0" wp14:anchorId="00C7F399" wp14:editId="1BC79F24">
+            <wp:extent cx="5760720" cy="1697990"/>
+            <wp:effectExtent l="0" t="0" r="0" b="0"/>
+            <wp:docPr id="21" name="Image 21"/>
             <wp:cNvGraphicFramePr>
               <a:graphicFrameLocks xmlns:a="http://schemas.openxmlformats.org/drawingml/2006/main" noChangeAspect="1"/>
             </wp:cNvGraphicFramePr>
@@ -3786,6 +3733,134 @@
                   <pic:spPr>
                     <a:xfrm>
                       <a:off x="0" y="0"/>
+                      <a:ext cx="5760720" cy="1697990"/>
+                    </a:xfrm>
+                    <a:prstGeom prst="rect">
+                      <a:avLst/>
+                    </a:prstGeom>
+                  </pic:spPr>
+                </pic:pic>
+              </a:graphicData>
+            </a:graphic>
+          </wp:inline>
+        </w:drawing>
+      </w:r>
+    </w:p>
+    <w:p>
+      <w:r>
+        <w:tab/>
+        <w:t xml:space="preserve">Le paquet </w:t>
+      </w:r>
+      <w:proofErr w:type="spellStart"/>
+      <w:r>
+        <w:rPr>
+          <w:i/>
+        </w:rPr>
+        <w:t>Rcvd</w:t>
+      </w:r>
+      <w:proofErr w:type="spellEnd"/>
+      <w:r>
+        <w:rPr>
+          <w:i/>
+        </w:rPr>
+        <w:t xml:space="preserve"> </w:t>
+      </w:r>
+      <w:proofErr w:type="spellStart"/>
+      <w:r>
+        <w:rPr>
+          <w:i/>
+        </w:rPr>
+        <w:t>Handle</w:t>
+      </w:r>
+      <w:proofErr w:type="spellEnd"/>
+      <w:r>
+        <w:rPr>
+          <w:i/>
+        </w:rPr>
+        <w:t xml:space="preserve"> Value Notification</w:t>
+      </w:r>
+      <w:r>
+        <w:rPr>
+          <w:i/>
+        </w:rPr>
+        <w:t xml:space="preserve">, </w:t>
+      </w:r>
+      <w:proofErr w:type="spellStart"/>
+      <w:r>
+        <w:rPr>
+          <w:i/>
+        </w:rPr>
+        <w:t>Handle</w:t>
+      </w:r>
+      <w:proofErr w:type="spellEnd"/>
+      <w:r>
+        <w:rPr>
+          <w:i/>
+        </w:rPr>
+        <w:t xml:space="preserve"> 0x0014</w:t>
+      </w:r>
+      <w:r>
+        <w:t xml:space="preserve"> contient les valeurs de consommation en format Hexadécimal.</w:t>
+      </w:r>
+    </w:p>
+    <w:p>
+      <w:r>
+        <w:tab/>
+        <w:t xml:space="preserve">(Optionnel) Appliquer le filtre </w:t>
+      </w:r>
+      <w:proofErr w:type="spellStart"/>
+      <w:r>
+        <w:rPr>
+          <w:i/>
+        </w:rPr>
+        <w:t>btatt</w:t>
+      </w:r>
+      <w:proofErr w:type="spellEnd"/>
+      <w:r>
+        <w:t xml:space="preserve"> pour n’afficher que les paquets </w:t>
+      </w:r>
+      <w:r>
+        <w:rPr>
+          <w:i/>
+        </w:rPr>
+        <w:t>ATT</w:t>
+      </w:r>
+      <w:r>
+        <w:t xml:space="preserve"> dans la liste.</w:t>
+      </w:r>
+    </w:p>
+    <w:p>
+      <w:pPr>
+        <w:jc w:val="center"/>
+      </w:pPr>
+      <w:r>
+        <w:rPr>
+          <w:noProof/>
+        </w:rPr>
+        <w:drawing>
+          <wp:inline distT="0" distB="0" distL="0" distR="0" wp14:anchorId="3E7B07D0" wp14:editId="5CA26E3C">
+            <wp:extent cx="4566772" cy="1461683"/>
+            <wp:effectExtent l="0" t="0" r="5715" b="5715"/>
+            <wp:docPr id="22" name="Image 22"/>
+            <wp:cNvGraphicFramePr>
+              <a:graphicFrameLocks xmlns:a="http://schemas.openxmlformats.org/drawingml/2006/main" noChangeAspect="1"/>
+            </wp:cNvGraphicFramePr>
+            <a:graphic xmlns:a="http://schemas.openxmlformats.org/drawingml/2006/main">
+              <a:graphicData uri="http://schemas.openxmlformats.org/drawingml/2006/picture">
+                <pic:pic xmlns:pic="http://schemas.openxmlformats.org/drawingml/2006/picture">
+                  <pic:nvPicPr>
+                    <pic:cNvPr id="1" name=""/>
+                    <pic:cNvPicPr/>
+                  </pic:nvPicPr>
+                  <pic:blipFill>
+                    <a:blip r:embed="rId25"/>
+                    <a:stretch>
+                      <a:fillRect/>
+                    </a:stretch>
+                  </pic:blipFill>
+                  <pic:spPr>
+                    <a:xfrm>
+                      <a:off x="0" y="0"/>
                       <a:ext cx="4592851" cy="1470030"/>
                     </a:xfrm>
                     <a:prstGeom prst="rect">
@@ -3843,11 +3918,16 @@
       </w:r>
     </w:p>
     <w:p>
+      <w:r>
+        <w:br w:type="page"/>
+      </w:r>
+    </w:p>
+    <w:p/>
+    <w:p>
       <w:pPr>
         <w:pStyle w:val="Titre1"/>
       </w:pPr>
       <w:r>
-        <w:lastRenderedPageBreak/>
         <w:t>Script Python pour envoyer les données BT LE à Node-Red sur OPCUA</w:t>
       </w:r>
     </w:p>
@@ -4135,7 +4215,27 @@
           <w:rFonts w:cstheme="minorHAnsi"/>
         </w:rPr>
         <w:tab/>
-        <w:t xml:space="preserve">Après cela, il faut lancer le script python avec l’IDE de votre choix, le script ira ouvrir le </w:t>
+        <w:t xml:space="preserve">Après cela, il faut lancer le script python avec l’IDE de votre choix, le </w:t>
+      </w:r>
+      <w:proofErr w:type="spellStart"/>
+      <w:r>
+        <w:rPr>
+          <w:rFonts w:cstheme="minorHAnsi"/>
+        </w:rPr>
+        <w:t>script</w:t>
+      </w:r>
+      <w:r>
+        <w:rPr>
+          <w:rFonts w:cstheme="minorHAnsi"/>
+        </w:rPr>
+        <w:t>ama</w:t>
+      </w:r>
+      <w:proofErr w:type="spellEnd"/>
+      <w:r>
+        <w:rPr>
+          <w:rFonts w:cstheme="minorHAnsi"/>
+        </w:rPr>
+        <w:t xml:space="preserve"> ira ouvrir le </w:t>
       </w:r>
       <w:proofErr w:type="gramStart"/>
       <w:r>
@@ -4211,18 +4311,836 @@
     </w:p>
     <w:p>
       <w:pPr>
+        <w:rPr>
+          <w:rFonts w:cstheme="minorHAnsi"/>
+        </w:rPr>
+      </w:pPr>
+      <w:r>
+        <w:rPr>
+          <w:rFonts w:cstheme="minorHAnsi"/>
+        </w:rPr>
+        <w:br w:type="page"/>
+      </w:r>
+    </w:p>
+    <w:p>
+      <w:pPr>
+        <w:pStyle w:val="Titre1"/>
+      </w:pPr>
+      <w:r>
+        <w:lastRenderedPageBreak/>
+        <w:t>Simuler Android sur PC (</w:t>
+      </w:r>
+      <w:r>
+        <w:t>M</w:t>
+      </w:r>
+      <w:r>
+        <w:t>achine Virtuelle)</w:t>
+      </w:r>
+    </w:p>
+    <w:p>
+      <w:r>
+        <w:tab/>
+      </w:r>
+      <w:r>
+        <w:t xml:space="preserve">Le souci que nous </w:t>
+      </w:r>
+      <w:r>
+        <w:t>rencontrons en utilisant l’appli sur un portable c’</w:t>
+      </w:r>
+      <w:r>
+        <w:t>e</w:t>
+      </w:r>
+      <w:r>
+        <w:t>st que le mê</w:t>
+      </w:r>
+      <w:r>
+        <w:t>m</w:t>
+      </w:r>
+      <w:r>
+        <w:t>e devient inutilisable pour d’</w:t>
+      </w:r>
+      <w:r>
+        <w:t>a</w:t>
+      </w:r>
+      <w:r>
+        <w:t>utres tâ</w:t>
+      </w:r>
+      <w:r>
+        <w:t>c</w:t>
+      </w:r>
+      <w:r>
+        <w:t>hes, vu que si l’</w:t>
+      </w:r>
+      <w:r>
+        <w:t>a</w:t>
+      </w:r>
+      <w:r>
+        <w:t>ppli est fermée les paquets seront plus échangés.</w:t>
+      </w:r>
+    </w:p>
+    <w:p>
+      <w:r>
+        <w:tab/>
+        <w:t>Pour contourner ce problème</w:t>
+      </w:r>
+      <w:r>
+        <w:t>, vous pouvez simuler une tablette Android sur le PC à</w:t>
+      </w:r>
+      <w:r>
+        <w:t xml:space="preserve"> </w:t>
+      </w:r>
+      <w:r>
+        <w:t>l’</w:t>
+      </w:r>
+      <w:r>
+        <w:t>a</w:t>
+      </w:r>
+      <w:r>
+        <w:t>ide d’</w:t>
+      </w:r>
+      <w:r>
+        <w:t>u</w:t>
+      </w:r>
+      <w:r>
+        <w:t xml:space="preserve">ne Machine Virtuelle et un adaptateur USB pour </w:t>
+      </w:r>
+      <w:proofErr w:type="spellStart"/>
+      <w:r>
+        <w:t>bluetooth</w:t>
+      </w:r>
+      <w:proofErr w:type="spellEnd"/>
+      <w:r>
+        <w:t>. Le logiciel pour VM utilisé ici sera l’</w:t>
+      </w:r>
+      <w:r>
+        <w:t xml:space="preserve">Oracle VirtualBox </w:t>
+      </w:r>
+      <w:r>
+        <w:t>(</w:t>
+      </w:r>
+      <w:hyperlink r:id="rId26" w:history="1">
+        <w:r>
+          <w:rPr>
+            <w:rStyle w:val="Lienhypertexte"/>
+          </w:rPr>
+          <w:t>https://www.virtualbox.org/wiki/Downloads</w:t>
+        </w:r>
+      </w:hyperlink>
+      <w:r>
+        <w:t xml:space="preserve">) avec un ISO </w:t>
+      </w:r>
+      <w:proofErr w:type="spellStart"/>
+      <w:r>
+        <w:t>android</w:t>
+      </w:r>
+      <w:proofErr w:type="spellEnd"/>
+      <w:r>
+        <w:t xml:space="preserve"> téléchargeable sur (</w:t>
+      </w:r>
+      <w:hyperlink r:id="rId27" w:history="1">
+        <w:r>
+          <w:rPr>
+            <w:rStyle w:val="Lienhypertexte"/>
+          </w:rPr>
+          <w:t>https://www.osboxes.org/android-x86/</w:t>
+        </w:r>
+      </w:hyperlink>
+      <w:r>
+        <w:t>). De plus, comme les VM n’ont pas de Bluetooth intégré, il faudra utiliser un adaptateur USB-</w:t>
+      </w:r>
+      <w:r>
+        <w:t>B</w:t>
+      </w:r>
+      <w:r>
+        <w:t>luetooth pour installer le driver BT sur l’</w:t>
+      </w:r>
+      <w:r>
+        <w:t>ap</w:t>
+      </w:r>
+      <w:r>
+        <w:t>pareil, les adaptateurs compatibles recommandés sont :</w:t>
+      </w:r>
+    </w:p>
+    <w:p>
+      <w:pPr>
+        <w:pStyle w:val="Paragraphedeliste"/>
+        <w:numPr>
+          <w:ilvl w:val="0"/>
+          <w:numId w:val="1"/>
+        </w:numPr>
+      </w:pPr>
+      <w:r>
+        <w:t>EDIMAX BT-8500</w:t>
+      </w:r>
+    </w:p>
+    <w:p>
+      <w:pPr>
+        <w:pStyle w:val="Paragraphedeliste"/>
+        <w:numPr>
+          <w:ilvl w:val="0"/>
+          <w:numId w:val="1"/>
+        </w:numPr>
+      </w:pPr>
+      <w:proofErr w:type="spellStart"/>
+      <w:r>
+        <w:t>Renkforce</w:t>
+      </w:r>
+      <w:proofErr w:type="spellEnd"/>
+      <w:r>
+        <w:t xml:space="preserve"> 4.0 +EDR</w:t>
+      </w:r>
+    </w:p>
+    <w:p>
+      <w:pPr>
+        <w:ind w:firstLine="360"/>
+      </w:pPr>
+      <w:r>
+        <w:t>Ouvrez Oracle VM, s</w:t>
+      </w:r>
+      <w:r>
+        <w:t>i la VM « Android2 »</w:t>
+      </w:r>
+      <w:r>
+        <w:t xml:space="preserve"> </w:t>
+      </w:r>
+      <w:r>
+        <w:t xml:space="preserve">n’est </w:t>
+      </w:r>
+      <w:r>
+        <w:t>pas déjà installée, s</w:t>
+      </w:r>
+      <w:r>
+        <w:t>uivez les instructions de la vidéo [2]</w:t>
+      </w:r>
+      <w:r>
+        <w:t xml:space="preserve"> </w:t>
+      </w:r>
+      <w:r>
+        <w:t>pour installer l’</w:t>
+      </w:r>
+      <w:r>
+        <w:t>I</w:t>
+      </w:r>
+      <w:r>
+        <w:t>SO</w:t>
+      </w:r>
+      <w:r>
+        <w:t xml:space="preserve"> Android et la configurer pour pouvoir utiliser l’appli </w:t>
+      </w:r>
+      <w:proofErr w:type="spellStart"/>
+      <w:r>
+        <w:t>Voltcraft</w:t>
+      </w:r>
+      <w:proofErr w:type="spellEnd"/>
+      <w:r>
+        <w:t xml:space="preserve"> SEM6000</w:t>
+      </w:r>
+      <w:r>
+        <w:t>.</w:t>
+      </w:r>
+    </w:p>
+    <w:p>
+      <w:pPr>
+        <w:ind w:firstLine="360"/>
+      </w:pPr>
+      <w:r>
+        <w:t>Pour ajouter le BT sur la machine, aprè</w:t>
+      </w:r>
+      <w:r>
+        <w:t>s</w:t>
+      </w:r>
+      <w:r>
+        <w:t xml:space="preserve"> installer le driver de l’</w:t>
+      </w:r>
+      <w:r>
+        <w:t>a</w:t>
+      </w:r>
+      <w:r>
+        <w:t>daptateur, sur Oracle VM, suivez les étapes suivantes</w:t>
+      </w:r>
+      <w:r>
+        <w:t> :</w:t>
+      </w:r>
+    </w:p>
+    <w:p>
+      <w:pPr>
+        <w:ind w:firstLine="360"/>
+      </w:pPr>
+      <w:r>
+        <w:t>Dans les configurations de la VM crée, dans l’onglet « USB »</w:t>
+      </w:r>
+      <w:r>
+        <w:t>,</w:t>
+      </w:r>
+      <w:r>
+        <w:t xml:space="preserve"> activez le contrô</w:t>
+      </w:r>
+      <w:r>
+        <w:t>l</w:t>
+      </w:r>
+      <w:r>
+        <w:t>eur USB et puis ajoutez le périphérique correspondant à</w:t>
+      </w:r>
+      <w:r>
+        <w:t xml:space="preserve"> </w:t>
+      </w:r>
+      <w:r>
+        <w:t>l’</w:t>
+      </w:r>
+      <w:r>
+        <w:t>a</w:t>
+      </w:r>
+      <w:r>
+        <w:t xml:space="preserve">daptateur dans la liste, ici </w:t>
+      </w:r>
+      <w:proofErr w:type="spellStart"/>
+      <w:r>
+        <w:t>Edimax</w:t>
+      </w:r>
+      <w:proofErr w:type="spellEnd"/>
+      <w:r>
+        <w:t>, et faites OK.</w:t>
+      </w:r>
+    </w:p>
+    <w:p>
+      <w:pPr>
+        <w:jc w:val="center"/>
+      </w:pPr>
+      <w:r>
+        <w:rPr>
+          <w:noProof/>
+        </w:rPr>
+        <mc:AlternateContent>
+          <mc:Choice Requires="wps">
+            <w:drawing>
+              <wp:anchor distT="0" distB="0" distL="114300" distR="114300" simplePos="0" relativeHeight="251673600" behindDoc="0" locked="0" layoutInCell="1" allowOverlap="1" wp14:anchorId="0E238BE8" wp14:editId="04BAF4D0">
+                <wp:simplePos x="0" y="0"/>
+                <wp:positionH relativeFrom="margin">
+                  <wp:posOffset>4427855</wp:posOffset>
+                </wp:positionH>
+                <wp:positionV relativeFrom="paragraph">
+                  <wp:posOffset>2025650</wp:posOffset>
+                </wp:positionV>
+                <wp:extent cx="1169670" cy="165100"/>
+                <wp:effectExtent l="19050" t="19050" r="11430" b="25400"/>
+                <wp:wrapNone/>
+                <wp:docPr id="25" name="Rectangle 25"/>
+                <wp:cNvGraphicFramePr/>
+                <a:graphic xmlns:a="http://schemas.openxmlformats.org/drawingml/2006/main">
+                  <a:graphicData uri="http://schemas.microsoft.com/office/word/2010/wordprocessingShape">
+                    <wps:wsp>
+                      <wps:cNvSpPr/>
+                      <wps:spPr>
+                        <a:xfrm>
+                          <a:off x="0" y="0"/>
+                          <a:ext cx="1169670" cy="165100"/>
+                        </a:xfrm>
+                        <a:prstGeom prst="rect">
+                          <a:avLst/>
+                        </a:prstGeom>
+                        <a:noFill/>
+                        <a:ln w="28575">
+                          <a:solidFill>
+                            <a:srgbClr val="FF0000"/>
+                          </a:solidFill>
+                        </a:ln>
+                      </wps:spPr>
+                      <wps:style>
+                        <a:lnRef idx="2">
+                          <a:schemeClr val="accent1">
+                            <a:shade val="50000"/>
+                          </a:schemeClr>
+                        </a:lnRef>
+                        <a:fillRef idx="1">
+                          <a:schemeClr val="accent1"/>
+                        </a:fillRef>
+                        <a:effectRef idx="0">
+                          <a:schemeClr val="accent1"/>
+                        </a:effectRef>
+                        <a:fontRef idx="minor">
+                          <a:schemeClr val="lt1"/>
+                        </a:fontRef>
+                      </wps:style>
+                      <wps:bodyPr rot="0" spcFirstLastPara="0" vertOverflow="overflow" horzOverflow="overflow" vert="horz" wrap="square" lIns="91440" tIns="45720" rIns="91440" bIns="45720" numCol="1" spcCol="0" rtlCol="0" fromWordArt="0" anchor="ctr" anchorCtr="0" forceAA="0" compatLnSpc="1">
+                        <a:prstTxWarp prst="textNoShape">
+                          <a:avLst/>
+                        </a:prstTxWarp>
+                        <a:noAutofit/>
+                      </wps:bodyPr>
+                    </wps:wsp>
+                  </a:graphicData>
+                </a:graphic>
+                <wp14:sizeRelH relativeFrom="margin">
+                  <wp14:pctWidth>0</wp14:pctWidth>
+                </wp14:sizeRelH>
+                <wp14:sizeRelV relativeFrom="margin">
+                  <wp14:pctHeight>0</wp14:pctHeight>
+                </wp14:sizeRelV>
+              </wp:anchor>
+            </w:drawing>
+          </mc:Choice>
+          <mc:Fallback>
+            <w:pict>
+              <v:rect w14:anchorId="4292A7BD" id="Rectangle 25" o:spid="_x0000_s1026" style="position:absolute;margin-left:348.65pt;margin-top:159.5pt;width:92.1pt;height:13pt;z-index:251673600;visibility:visible;mso-wrap-style:square;mso-width-percent:0;mso-height-percent:0;mso-wrap-distance-left:9pt;mso-wrap-distance-top:0;mso-wrap-distance-right:9pt;mso-wrap-distance-bottom:0;mso-position-horizontal:absolute;mso-position-horizontal-relative:margin;mso-position-vertical:absolute;mso-position-vertical-relative:text;mso-width-percent:0;mso-height-percent:0;mso-width-relative:margin;mso-height-relative:margin;v-text-anchor:middle" o:gfxdata="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" filled="f" strokecolor="red" strokeweight="2.25pt">
+                <w10:wrap anchorx="margin"/>
+              </v:rect>
+            </w:pict>
+          </mc:Fallback>
+        </mc:AlternateContent>
+      </w:r>
+      <w:r>
+        <w:rPr>
+          <w:noProof/>
+        </w:rPr>
+        <mc:AlternateContent>
+          <mc:Choice Requires="wps">
+            <w:drawing>
+              <wp:anchor distT="0" distB="0" distL="114300" distR="114300" simplePos="0" relativeHeight="251671552" behindDoc="0" locked="0" layoutInCell="1" allowOverlap="1" wp14:anchorId="6674B2AA" wp14:editId="25F710EE">
+                <wp:simplePos x="0" y="0"/>
+                <wp:positionH relativeFrom="margin">
+                  <wp:posOffset>281305</wp:posOffset>
+                </wp:positionH>
+                <wp:positionV relativeFrom="paragraph">
+                  <wp:posOffset>2235200</wp:posOffset>
+                </wp:positionV>
+                <wp:extent cx="882650" cy="209550"/>
+                <wp:effectExtent l="19050" t="19050" r="12700" b="19050"/>
+                <wp:wrapNone/>
+                <wp:docPr id="24" name="Rectangle 24"/>
+                <wp:cNvGraphicFramePr/>
+                <a:graphic xmlns:a="http://schemas.openxmlformats.org/drawingml/2006/main">
+                  <a:graphicData uri="http://schemas.microsoft.com/office/word/2010/wordprocessingShape">
+                    <wps:wsp>
+                      <wps:cNvSpPr/>
+                      <wps:spPr>
+                        <a:xfrm>
+                          <a:off x="0" y="0"/>
+                          <a:ext cx="882650" cy="209550"/>
+                        </a:xfrm>
+                        <a:prstGeom prst="rect">
+                          <a:avLst/>
+                        </a:prstGeom>
+                        <a:noFill/>
+                        <a:ln w="28575">
+                          <a:solidFill>
+                            <a:srgbClr val="FF0000"/>
+                          </a:solidFill>
+                        </a:ln>
+                      </wps:spPr>
+                      <wps:style>
+                        <a:lnRef idx="2">
+                          <a:schemeClr val="accent1">
+                            <a:shade val="50000"/>
+                          </a:schemeClr>
+                        </a:lnRef>
+                        <a:fillRef idx="1">
+                          <a:schemeClr val="accent1"/>
+                        </a:fillRef>
+                        <a:effectRef idx="0">
+                          <a:schemeClr val="accent1"/>
+                        </a:effectRef>
+                        <a:fontRef idx="minor">
+                          <a:schemeClr val="lt1"/>
+                        </a:fontRef>
+                      </wps:style>
+                      <wps:bodyPr rot="0" spcFirstLastPara="0" vertOverflow="overflow" horzOverflow="overflow" vert="horz" wrap="square" lIns="91440" tIns="45720" rIns="91440" bIns="45720" numCol="1" spcCol="0" rtlCol="0" fromWordArt="0" anchor="ctr" anchorCtr="0" forceAA="0" compatLnSpc="1">
+                        <a:prstTxWarp prst="textNoShape">
+                          <a:avLst/>
+                        </a:prstTxWarp>
+                        <a:noAutofit/>
+                      </wps:bodyPr>
+                    </wps:wsp>
+                  </a:graphicData>
+                </a:graphic>
+                <wp14:sizeRelH relativeFrom="margin">
+                  <wp14:pctWidth>0</wp14:pctWidth>
+                </wp14:sizeRelH>
+                <wp14:sizeRelV relativeFrom="margin">
+                  <wp14:pctHeight>0</wp14:pctHeight>
+                </wp14:sizeRelV>
+              </wp:anchor>
+            </w:drawing>
+          </mc:Choice>
+          <mc:Fallback>
+            <w:pict>
+              <v:rect w14:anchorId="44D53F72" id="Rectangle 24" o:spid="_x0000_s1026" style="position:absolute;margin-left:22.15pt;margin-top:176pt;width:69.5pt;height:16.5pt;z-index:251671552;visibility:visible;mso-wrap-style:square;mso-width-percent:0;mso-height-percent:0;mso-wrap-distance-left:9pt;mso-wrap-distance-top:0;mso-wrap-distance-right:9pt;mso-wrap-distance-bottom:0;mso-position-horizontal:absolute;mso-position-horizontal-relative:margin;mso-position-vertical:absolute;mso-position-vertical-relative:text;mso-width-percent:0;mso-height-percent:0;mso-width-relative:margin;mso-height-relative:margin;v-text-anchor:middle" o:gfxdata="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" filled="f" strokecolor="red" strokeweight="2.25pt">
+                <w10:wrap anchorx="margin"/>
+              </v:rect>
+            </w:pict>
+          </mc:Fallback>
+        </mc:AlternateContent>
+      </w:r>
+      <w:r>
+        <w:rPr>
+          <w:noProof/>
+        </w:rPr>
+        <mc:AlternateContent>
+          <mc:Choice Requires="wps">
+            <w:drawing>
+              <wp:anchor distT="0" distB="0" distL="114300" distR="114300" simplePos="0" relativeHeight="251669504" behindDoc="0" locked="0" layoutInCell="1" allowOverlap="1" wp14:anchorId="30329E48" wp14:editId="20EEEB34">
+                <wp:simplePos x="0" y="0"/>
+                <wp:positionH relativeFrom="margin">
+                  <wp:posOffset>1887855</wp:posOffset>
+                </wp:positionH>
+                <wp:positionV relativeFrom="paragraph">
+                  <wp:posOffset>12700</wp:posOffset>
+                </wp:positionV>
+                <wp:extent cx="425450" cy="342900"/>
+                <wp:effectExtent l="19050" t="19050" r="12700" b="19050"/>
+                <wp:wrapNone/>
+                <wp:docPr id="23" name="Rectangle 23"/>
+                <wp:cNvGraphicFramePr/>
+                <a:graphic xmlns:a="http://schemas.openxmlformats.org/drawingml/2006/main">
+                  <a:graphicData uri="http://schemas.microsoft.com/office/word/2010/wordprocessingShape">
+                    <wps:wsp>
+                      <wps:cNvSpPr/>
+                      <wps:spPr>
+                        <a:xfrm>
+                          <a:off x="0" y="0"/>
+                          <a:ext cx="425450" cy="342900"/>
+                        </a:xfrm>
+                        <a:prstGeom prst="rect">
+                          <a:avLst/>
+                        </a:prstGeom>
+                        <a:noFill/>
+                        <a:ln w="28575">
+                          <a:solidFill>
+                            <a:srgbClr val="FF0000"/>
+                          </a:solidFill>
+                        </a:ln>
+                      </wps:spPr>
+                      <wps:style>
+                        <a:lnRef idx="2">
+                          <a:schemeClr val="accent1">
+                            <a:shade val="50000"/>
+                          </a:schemeClr>
+                        </a:lnRef>
+                        <a:fillRef idx="1">
+                          <a:schemeClr val="accent1"/>
+                        </a:fillRef>
+                        <a:effectRef idx="0">
+                          <a:schemeClr val="accent1"/>
+                        </a:effectRef>
+                        <a:fontRef idx="minor">
+                          <a:schemeClr val="lt1"/>
+                        </a:fontRef>
+                      </wps:style>
+                      <wps:bodyPr rot="0" spcFirstLastPara="0" vertOverflow="overflow" horzOverflow="overflow" vert="horz" wrap="square" lIns="91440" tIns="45720" rIns="91440" bIns="45720" numCol="1" spcCol="0" rtlCol="0" fromWordArt="0" anchor="ctr" anchorCtr="0" forceAA="0" compatLnSpc="1">
+                        <a:prstTxWarp prst="textNoShape">
+                          <a:avLst/>
+                        </a:prstTxWarp>
+                        <a:noAutofit/>
+                      </wps:bodyPr>
+                    </wps:wsp>
+                  </a:graphicData>
+                </a:graphic>
+                <wp14:sizeRelH relativeFrom="margin">
+                  <wp14:pctWidth>0</wp14:pctWidth>
+                </wp14:sizeRelH>
+                <wp14:sizeRelV relativeFrom="margin">
+                  <wp14:pctHeight>0</wp14:pctHeight>
+                </wp14:sizeRelV>
+              </wp:anchor>
+            </w:drawing>
+          </mc:Choice>
+          <mc:Fallback>
+            <w:pict>
+              <v:rect w14:anchorId="6AC1B345" id="Rectangle 23" o:spid="_x0000_s1026" style="position:absolute;margin-left:148.65pt;margin-top:1pt;width:33.5pt;height:27pt;z-index:251669504;visibility:visible;mso-wrap-style:square;mso-width-percent:0;mso-height-percent:0;mso-wrap-distance-left:9pt;mso-wrap-distance-top:0;mso-wrap-distance-right:9pt;mso-wrap-distance-bottom:0;mso-position-horizontal:absolute;mso-position-horizontal-relative:margin;mso-position-vertical:absolute;mso-position-vertical-relative:text;mso-width-percent:0;mso-height-percent:0;mso-width-relative:margin;mso-height-relative:margin;v-text-anchor:middle" o:gfxdata="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" filled="f" strokecolor="red" strokeweight="2.25pt">
+                <w10:wrap anchorx="margin"/>
+              </v:rect>
+            </w:pict>
+          </mc:Fallback>
+        </mc:AlternateContent>
+      </w:r>
+      <w:r>
+        <w:rPr>
+          <w:noProof/>
+        </w:rPr>
+        <w:drawing>
+          <wp:inline distT="0" distB="0" distL="0" distR="0" wp14:anchorId="0207C7A6" wp14:editId="2532F699">
+            <wp:extent cx="5430520" cy="3135479"/>
+            <wp:effectExtent l="0" t="0" r="0" b="8255"/>
+            <wp:docPr id="16" name="Image 16"/>
+            <wp:cNvGraphicFramePr>
+              <a:graphicFrameLocks xmlns:a="http://schemas.openxmlformats.org/drawingml/2006/main" noChangeAspect="1"/>
+            </wp:cNvGraphicFramePr>
+            <a:graphic xmlns:a="http://schemas.openxmlformats.org/drawingml/2006/main">
+              <a:graphicData uri="http://schemas.openxmlformats.org/drawingml/2006/picture">
+                <pic:pic xmlns:pic="http://schemas.openxmlformats.org/drawingml/2006/picture">
+                  <pic:nvPicPr>
+                    <pic:cNvPr id="1" name=""/>
+                    <pic:cNvPicPr/>
+                  </pic:nvPicPr>
+                  <pic:blipFill>
+                    <a:blip r:embed="rId28"/>
+                    <a:stretch>
+                      <a:fillRect/>
+                    </a:stretch>
+                  </pic:blipFill>
+                  <pic:spPr>
+                    <a:xfrm>
+                      <a:off x="0" y="0"/>
+                      <a:ext cx="5443709" cy="3143094"/>
+                    </a:xfrm>
+                    <a:prstGeom prst="rect">
+                      <a:avLst/>
+                    </a:prstGeom>
+                  </pic:spPr>
+                </pic:pic>
+              </a:graphicData>
+            </a:graphic>
+          </wp:inline>
+        </w:drawing>
+      </w:r>
+    </w:p>
+    <w:p>
+      <w:pPr>
+        <w:ind w:left="360"/>
+      </w:pPr>
+      <w:r>
+        <w:tab/>
+        <w:t>Puis, aprè</w:t>
+      </w:r>
+      <w:r>
+        <w:t xml:space="preserve">s lancer la </w:t>
+      </w:r>
+      <w:r>
+        <w:t>VM</w:t>
+      </w:r>
+      <w:r>
+        <w:t xml:space="preserve"> « Android2 »</w:t>
+      </w:r>
+      <w:r>
+        <w:t>, dans le menu Périphériques, activez le driver USB.</w:t>
+      </w:r>
+    </w:p>
+    <w:p>
+      <w:pPr>
+        <w:ind w:left="360"/>
+        <w:jc w:val="center"/>
+      </w:pPr>
+      <w:r>
+        <w:rPr>
+          <w:noProof/>
+        </w:rPr>
+        <w:lastRenderedPageBreak/>
+        <w:drawing>
+          <wp:inline distT="0" distB="0" distL="0" distR="0" wp14:anchorId="7329F17C" wp14:editId="75D64DB0">
+            <wp:extent cx="5016030" cy="3809020"/>
+            <wp:effectExtent l="0" t="0" r="0" b="1270"/>
+            <wp:docPr id="26" name="Image 26"/>
+            <wp:cNvGraphicFramePr>
+              <a:graphicFrameLocks xmlns:a="http://schemas.openxmlformats.org/drawingml/2006/main" noChangeAspect="1"/>
+            </wp:cNvGraphicFramePr>
+            <a:graphic xmlns:a="http://schemas.openxmlformats.org/drawingml/2006/main">
+              <a:graphicData uri="http://schemas.openxmlformats.org/drawingml/2006/picture">
+                <pic:pic xmlns:pic="http://schemas.openxmlformats.org/drawingml/2006/picture">
+                  <pic:nvPicPr>
+                    <pic:cNvPr id="1" name=""/>
+                    <pic:cNvPicPr/>
+                  </pic:nvPicPr>
+                  <pic:blipFill>
+                    <a:blip r:embed="rId29"/>
+                    <a:stretch>
+                      <a:fillRect/>
+                    </a:stretch>
+                  </pic:blipFill>
+                  <pic:spPr>
+                    <a:xfrm>
+                      <a:off x="0" y="0"/>
+                      <a:ext cx="5025554" cy="3816253"/>
+                    </a:xfrm>
+                    <a:prstGeom prst="rect">
+                      <a:avLst/>
+                    </a:prstGeom>
+                  </pic:spPr>
+                </pic:pic>
+              </a:graphicData>
+            </a:graphic>
+          </wp:inline>
+        </w:drawing>
+      </w:r>
+    </w:p>
+    <w:p>
+      <w:pPr>
         <w:jc w:val="both"/>
         <w:rPr>
           <w:rFonts w:cstheme="minorHAnsi"/>
         </w:rPr>
       </w:pPr>
-    </w:p>
-    <w:p>
-      <w:pPr>
-        <w:rPr>
-          <w:rFonts w:cstheme="minorHAnsi"/>
-        </w:rPr>
-      </w:pPr>
+      <w:r>
+        <w:rPr>
+          <w:rFonts w:cstheme="minorHAnsi"/>
+        </w:rPr>
+        <w:tab/>
+        <w:t xml:space="preserve">Vous avez </w:t>
+      </w:r>
+      <w:r>
+        <w:rPr>
+          <w:rFonts w:cstheme="minorHAnsi"/>
+        </w:rPr>
+        <w:t>alors</w:t>
+      </w:r>
+      <w:r>
+        <w:rPr>
+          <w:rFonts w:cstheme="minorHAnsi"/>
+        </w:rPr>
+        <w:t xml:space="preserve"> du Bluetooth sur votre VM, il faut maintenant installer l’appli </w:t>
+      </w:r>
+      <w:proofErr w:type="spellStart"/>
+      <w:r>
+        <w:rPr>
+          <w:rFonts w:cstheme="minorHAnsi"/>
+        </w:rPr>
+        <w:t>Voltcraft</w:t>
+      </w:r>
+      <w:proofErr w:type="spellEnd"/>
+      <w:r>
+        <w:rPr>
+          <w:rFonts w:cstheme="minorHAnsi"/>
+        </w:rPr>
+        <w:t xml:space="preserve"> SEM6000 s’il n’est pas déjà</w:t>
+      </w:r>
+      <w:r>
+        <w:rPr>
+          <w:rFonts w:cstheme="minorHAnsi"/>
+        </w:rPr>
+        <w:t xml:space="preserve"> </w:t>
+      </w:r>
+      <w:r>
+        <w:rPr>
+          <w:rFonts w:cstheme="minorHAnsi"/>
+        </w:rPr>
+        <w:t>installé.</w:t>
+      </w:r>
+    </w:p>
+    <w:p>
+      <w:pPr>
+        <w:jc w:val="both"/>
+        <w:rPr>
+          <w:rFonts w:cstheme="minorHAnsi"/>
+        </w:rPr>
+      </w:pPr>
+      <w:r>
+        <w:rPr>
+          <w:rFonts w:cstheme="minorHAnsi"/>
+        </w:rPr>
+        <w:tab/>
+        <w:t>Pour l’installer, utilisez l’App Store sur la VM ou, comme des fois l’App Store ne fonctionne pas, vous pouvez chercher « </w:t>
+      </w:r>
+      <w:proofErr w:type="spellStart"/>
+      <w:r>
+        <w:rPr>
+          <w:rFonts w:cstheme="minorHAnsi"/>
+        </w:rPr>
+        <w:t>Voltcr</w:t>
+      </w:r>
+      <w:r>
+        <w:rPr>
+          <w:rFonts w:cstheme="minorHAnsi"/>
+        </w:rPr>
+        <w:t>a</w:t>
+      </w:r>
+      <w:r>
+        <w:rPr>
+          <w:rFonts w:cstheme="minorHAnsi"/>
+        </w:rPr>
+        <w:t>ft</w:t>
+      </w:r>
+      <w:proofErr w:type="spellEnd"/>
+      <w:r>
+        <w:rPr>
+          <w:rFonts w:cstheme="minorHAnsi"/>
+        </w:rPr>
+        <w:t xml:space="preserve"> SEM6000 app »</w:t>
+      </w:r>
+      <w:r>
+        <w:rPr>
+          <w:rFonts w:cstheme="minorHAnsi"/>
+        </w:rPr>
+        <w:t xml:space="preserve"> </w:t>
+      </w:r>
+      <w:r>
+        <w:rPr>
+          <w:rFonts w:cstheme="minorHAnsi"/>
+        </w:rPr>
+        <w:t>sur Google pour installer avec le premier lien.</w:t>
+      </w:r>
+    </w:p>
+    <w:p>
+      <w:pPr>
+        <w:jc w:val="center"/>
+        <w:rPr>
+          <w:rFonts w:cstheme="minorHAnsi"/>
+        </w:rPr>
+      </w:pPr>
+      <w:r>
+        <w:rPr>
+          <w:rFonts w:cstheme="minorHAnsi"/>
+          <w:noProof/>
+        </w:rPr>
+        <w:drawing>
+          <wp:inline distT="0" distB="0" distL="0" distR="0" wp14:anchorId="786165BC" wp14:editId="3F98811A">
+            <wp:extent cx="4935220" cy="2495354"/>
+            <wp:effectExtent l="0" t="0" r="0" b="635"/>
+            <wp:docPr id="27" name="Image 27"/>
+            <wp:cNvGraphicFramePr>
+              <a:graphicFrameLocks xmlns:a="http://schemas.openxmlformats.org/drawingml/2006/main" noChangeAspect="1"/>
+            </wp:cNvGraphicFramePr>
+            <a:graphic xmlns:a="http://schemas.openxmlformats.org/drawingml/2006/main">
+              <a:graphicData uri="http://schemas.openxmlformats.org/drawingml/2006/picture">
+                <pic:pic xmlns:pic="http://schemas.openxmlformats.org/drawingml/2006/picture">
+                  <pic:nvPicPr>
+                    <pic:cNvPr id="1" name=""/>
+                    <pic:cNvPicPr/>
+                  </pic:nvPicPr>
+                  <pic:blipFill>
+                    <a:blip r:embed="rId30"/>
+                    <a:stretch>
+                      <a:fillRect/>
+                    </a:stretch>
+                  </pic:blipFill>
+                  <pic:spPr>
+                    <a:xfrm>
+                      <a:off x="0" y="0"/>
+                      <a:ext cx="4956166" cy="2505945"/>
+                    </a:xfrm>
+                    <a:prstGeom prst="rect">
+                      <a:avLst/>
+                    </a:prstGeom>
+                  </pic:spPr>
+                </pic:pic>
+              </a:graphicData>
+            </a:graphic>
+          </wp:inline>
+        </w:drawing>
+      </w:r>
+    </w:p>
+    <w:p>
+      <w:pPr>
+        <w:rPr>
+          <w:rFonts w:cstheme="minorHAnsi"/>
+        </w:rPr>
+      </w:pPr>
+      <w:r>
+        <w:rPr>
+          <w:rFonts w:cstheme="minorHAnsi"/>
+        </w:rPr>
+        <w:tab/>
+        <w:t>Voilà</w:t>
+      </w:r>
+      <w:r>
+        <w:rPr>
+          <w:rFonts w:cstheme="minorHAnsi"/>
+        </w:rPr>
+        <w:t>, la machine virtuelle e</w:t>
+      </w:r>
+      <w:r>
+        <w:rPr>
+          <w:rFonts w:cstheme="minorHAnsi"/>
+        </w:rPr>
+        <w:t>st totalement configurée et vous pouvez l’utiliser pour se connecter avec les prises et intercepter les paquets avec Wireshark.</w:t>
+      </w:r>
       <w:r>
         <w:rPr>
           <w:rFonts w:cstheme="minorHAnsi"/>
@@ -4251,6 +5169,12 @@
         <w:rPr>
           <w:rFonts w:cstheme="minorHAnsi"/>
         </w:rPr>
+        <w:t xml:space="preserve">[1] </w:t>
+      </w:r>
+      <w:r>
+        <w:rPr>
+          <w:rFonts w:cstheme="minorHAnsi"/>
+        </w:rPr>
         <w:t xml:space="preserve">DIY Bluetooth Low Energy (BLE) </w:t>
       </w:r>
       <w:proofErr w:type="spellStart"/>
@@ -4323,7 +5247,7 @@
         </w:rPr>
         <w:t xml:space="preserve"> </w:t>
       </w:r>
-      <w:hyperlink r:id="rId25" w:history="1">
+      <w:hyperlink r:id="rId31" w:history="1">
         <w:r>
           <w:rPr>
             <w:rStyle w:val="Lienhypertexte"/>
@@ -4346,57 +5270,65 @@
         <w:jc w:val="both"/>
         <w:rPr>
           <w:rFonts w:cstheme="minorHAnsi"/>
-        </w:rPr>
-      </w:pPr>
-      <w:r>
-        <w:rPr>
-          <w:i/>
-        </w:rPr>
-        <w:t>nRF_Sniffer_BLE_UG_v4.0.0.pdf</w:t>
+          <w:lang w:val="pt-BR"/>
+        </w:rPr>
+      </w:pPr>
+      <w:r>
+        <w:rPr>
+          <w:rFonts w:cstheme="minorHAnsi"/>
+          <w:lang w:val="pt-BR"/>
+        </w:rPr>
+        <w:t>[2] Meu video sobre Live C</w:t>
+      </w:r>
+      <w:r>
+        <w:rPr>
+          <w:rFonts w:cstheme="minorHAnsi"/>
+          <w:lang w:val="pt-BR"/>
+        </w:rPr>
+        <w:t>D V</w:t>
       </w:r>
       <w:bookmarkStart w:id="0" w:name="_GoBack"/>
       <w:bookmarkEnd w:id="0"/>
       <w:r>
         <w:rPr>
+          <w:rFonts w:cstheme="minorHAnsi"/>
+          <w:lang w:val="pt-BR"/>
+        </w:rPr>
+        <w:t>ESA</w:t>
+      </w:r>
+    </w:p>
+    <w:p>
+      <w:pPr>
+        <w:rPr>
+          <w:rFonts w:cstheme="minorHAnsi"/>
+        </w:rPr>
+      </w:pPr>
+      <w:r>
+        <w:rPr>
+          <w:rFonts w:cstheme="minorHAnsi"/>
+        </w:rPr>
+        <w:t>[3]</w:t>
+      </w:r>
+      <w:r>
+        <w:rPr>
+          <w:rFonts w:cstheme="minorHAnsi"/>
+        </w:rPr>
+        <w:t xml:space="preserve"> </w:t>
+      </w:r>
+      <w:r>
+        <w:rPr>
           <w:i/>
         </w:rPr>
-        <w:t xml:space="preserve"> Guide to program </w:t>
-      </w:r>
-      <w:proofErr w:type="gramStart"/>
-      <w:r>
-        <w:rPr>
+        <w:t>nRF_Sniffer_BLE_UG_v4.0.0.pdf</w:t>
+      </w:r>
+      <w:r>
+        <w:rPr>
+          <w:rStyle w:val="Lienhypertexte"/>
           <w:i/>
         </w:rPr>
-        <w:t>a</w:t>
-      </w:r>
-      <w:proofErr w:type="gramEnd"/>
-      <w:r>
-        <w:rPr>
-          <w:i/>
-        </w:rPr>
-        <w:t xml:space="preserve"> Nord</w:t>
-      </w:r>
-      <w:r>
-        <w:rPr>
-          <w:i/>
-        </w:rPr>
-        <w:t xml:space="preserve">ic Sniffer </w:t>
-      </w:r>
-      <w:proofErr w:type="spellStart"/>
-      <w:r>
-        <w:rPr>
-          <w:i/>
-        </w:rPr>
-        <w:t>dongle</w:t>
-      </w:r>
-      <w:proofErr w:type="spellEnd"/>
-      <w:r>
-        <w:rPr>
-          <w:i/>
-        </w:rPr>
         <w:t xml:space="preserve"> </w:t>
       </w:r>
-      <w:hyperlink r:id="rId26" w:history="1">
+      <w:hyperlink r:id="rId32" w:history="1">
         <w:r>
           <w:rPr>
             <w:rStyle w:val="Lienhypertexte"/>
@@ -4414,13 +5346,21 @@
         </w:rPr>
       </w:pPr>
     </w:p>
+    <w:p>
+      <w:pPr>
+        <w:jc w:val="both"/>
+        <w:rPr>
+          <w:rFonts w:cstheme="minorHAnsi"/>
+        </w:rPr>
+      </w:pPr>
+    </w:p>
     <w:sectPr>
-      <w:headerReference w:type="even" r:id="rId27"/>
-      <w:headerReference w:type="default" r:id="rId28"/>
-      <w:footerReference w:type="even" r:id="rId29"/>
-      <w:footerReference w:type="default" r:id="rId30"/>
-      <w:headerReference w:type="first" r:id="rId31"/>
-      <w:footerReference w:type="first" r:id="rId32"/>
+      <w:headerReference w:type="even" r:id="rId33"/>
+      <w:headerReference w:type="default" r:id="rId34"/>
+      <w:footerReference w:type="even" r:id="rId35"/>
+      <w:footerReference w:type="default" r:id="rId36"/>
+      <w:headerReference w:type="first" r:id="rId37"/>
+      <w:footerReference w:type="first" r:id="rId38"/>
       <w:pgSz w:w="11906" w:h="16838"/>
       <w:pgMar w:top="1417" w:right="1417" w:bottom="1417" w:left="1417" w:header="708" w:footer="708" w:gutter="0"/>
       <w:cols w:space="708"/>

</xml_diff>